<commit_message>
updated plan to break down goals
</commit_message>
<xml_diff>
--- a/Plan.docx
+++ b/Plan.docx
@@ -4,19 +4,38 @@
   <w:body>
     <w:p>
       <w:r>
-        <w:t>Week 7:</w:t>
-      </w:r>
-    </w:p>
-    <w:p>
-      <w:pPr>
-        <w:pStyle w:val="ListParagraph"/>
-        <w:numPr>
-          <w:ilvl w:val="0"/>
-          <w:numId w:val="1"/>
-        </w:numPr>
-      </w:pPr>
-      <w:r>
-        <w:t>Initialize camera acquisition</w:t>
+        <w:t xml:space="preserve">For this project, we have five overall goals we hope to reach. They are listed below in prioritized order. For each of the first three goals, we have listed, in order of level of difficulty, the </w:t>
+      </w:r>
+      <w:proofErr w:type="spellStart"/>
+      <w:r>
+        <w:t>subgoals</w:t>
+      </w:r>
+      <w:proofErr w:type="spellEnd"/>
+      <w:r>
+        <w:t xml:space="preserve"> we hope to achieve as part of the overall task, again in prioritized order.</w:t>
+      </w:r>
+    </w:p>
+    <w:p>
+      <w:r>
+        <w:rPr>
+          <w:b/>
+        </w:rPr>
+        <w:t>Overall goals</w:t>
+      </w:r>
+      <w:r>
+        <w:t>:</w:t>
+      </w:r>
+    </w:p>
+    <w:p>
+      <w:pPr>
+        <w:pStyle w:val="ListParagraph"/>
+        <w:numPr>
+          <w:ilvl w:val="0"/>
+          <w:numId w:val="2"/>
+        </w:numPr>
+      </w:pPr>
+      <w:r>
+        <w:t>Filter out grass for object detection</w:t>
       </w:r>
     </w:p>
     <w:p>
@@ -24,64 +43,11 @@
         <w:pStyle w:val="ListParagraph"/>
         <w:numPr>
           <w:ilvl w:val="1"/>
-          <w:numId w:val="1"/>
-        </w:numPr>
-      </w:pPr>
-      <w:r>
-        <w:t>Make camera device for stereoscopic image acquisition</w:t>
-      </w:r>
-    </w:p>
-    <w:p>
-      <w:pPr>
-        <w:pStyle w:val="ListParagraph"/>
-        <w:numPr>
-          <w:ilvl w:val="0"/>
-          <w:numId w:val="1"/>
-        </w:numPr>
-      </w:pPr>
-      <w:r>
-        <w:t>Image calibration (front view -&gt; top view)</w:t>
-      </w:r>
-    </w:p>
-    <w:p>
-      <w:pPr>
-        <w:pStyle w:val="ListParagraph"/>
-        <w:numPr>
-          <w:ilvl w:val="0"/>
-          <w:numId w:val="1"/>
-        </w:numPr>
-      </w:pPr>
-      <w:r>
-        <w:t>Grass filter</w:t>
-      </w:r>
-    </w:p>
-    <w:p>
-      <w:r>
-        <w:t>Week 8:</w:t>
-      </w:r>
-    </w:p>
-    <w:p>
-      <w:pPr>
-        <w:pStyle w:val="ListParagraph"/>
-        <w:numPr>
-          <w:ilvl w:val="0"/>
-          <w:numId w:val="1"/>
-        </w:numPr>
-      </w:pPr>
-      <w:r>
-        <w:t>Line detection</w:t>
-      </w:r>
-    </w:p>
-    <w:p>
-      <w:pPr>
-        <w:pStyle w:val="ListParagraph"/>
-        <w:numPr>
-          <w:ilvl w:val="0"/>
-          <w:numId w:val="1"/>
-        </w:numPr>
-      </w:pPr>
-      <w:r>
-        <w:t>Identify barrels/cones</w:t>
+          <w:numId w:val="2"/>
+        </w:numPr>
+      </w:pPr>
+      <w:r>
+        <w:t>Remove green grass pixels</w:t>
       </w:r>
     </w:p>
     <w:p>
@@ -89,11 +55,23 @@
         <w:pStyle w:val="ListParagraph"/>
         <w:numPr>
           <w:ilvl w:val="1"/>
-          <w:numId w:val="1"/>
-        </w:numPr>
-      </w:pPr>
-      <w:r>
-        <w:t>Using patterns</w:t>
+          <w:numId w:val="2"/>
+        </w:numPr>
+      </w:pPr>
+      <w:r>
+        <w:t>Remove all pixels classified as grass (via SVM)</w:t>
+      </w:r>
+    </w:p>
+    <w:p>
+      <w:pPr>
+        <w:pStyle w:val="ListParagraph"/>
+        <w:numPr>
+          <w:ilvl w:val="0"/>
+          <w:numId w:val="2"/>
+        </w:numPr>
+      </w:pPr>
+      <w:r>
+        <w:t>Identify white lines</w:t>
       </w:r>
     </w:p>
     <w:p>
@@ -101,70 +79,351 @@
         <w:pStyle w:val="ListParagraph"/>
         <w:numPr>
           <w:ilvl w:val="1"/>
-          <w:numId w:val="1"/>
-        </w:numPr>
-      </w:pPr>
-      <w:r>
-        <w:t>Using stereoscopic vision to detect spatial location</w:t>
-      </w:r>
-    </w:p>
-    <w:p>
-      <w:pPr>
-        <w:pStyle w:val="ListParagraph"/>
-        <w:numPr>
-          <w:ilvl w:val="0"/>
-          <w:numId w:val="1"/>
-        </w:numPr>
-      </w:pPr>
-      <w:r>
-        <w:t>Overflow</w:t>
-      </w:r>
-    </w:p>
-    <w:p>
-      <w:r>
-        <w:t>Week 9:</w:t>
-      </w:r>
-    </w:p>
-    <w:p>
-      <w:pPr>
-        <w:pStyle w:val="ListParagraph"/>
-        <w:numPr>
-          <w:ilvl w:val="0"/>
-          <w:numId w:val="1"/>
-        </w:numPr>
-      </w:pPr>
-      <w:r>
-        <w:t>Flag detection</w:t>
-      </w:r>
-    </w:p>
-    <w:p>
-      <w:pPr>
-        <w:pStyle w:val="ListParagraph"/>
-        <w:numPr>
-          <w:ilvl w:val="0"/>
-          <w:numId w:val="1"/>
-        </w:numPr>
-      </w:pPr>
-      <w:r>
-        <w:t>Report to robot (occupancy grid)</w:t>
-      </w:r>
-    </w:p>
-    <w:p>
-      <w:pPr>
-        <w:pStyle w:val="ListParagraph"/>
-        <w:numPr>
-          <w:ilvl w:val="0"/>
-          <w:numId w:val="1"/>
-        </w:numPr>
-      </w:pPr>
-      <w:r>
-        <w:t>Overflow</w:t>
+          <w:numId w:val="2"/>
+        </w:numPr>
+      </w:pPr>
+      <w:r>
+        <w:t>Straight, solid lines</w:t>
+      </w:r>
+    </w:p>
+    <w:p>
+      <w:pPr>
+        <w:pStyle w:val="ListParagraph"/>
+        <w:numPr>
+          <w:ilvl w:val="1"/>
+          <w:numId w:val="2"/>
+        </w:numPr>
+      </w:pPr>
+      <w:r>
+        <w:t>Straight, dashed lines</w:t>
+      </w:r>
+    </w:p>
+    <w:p>
+      <w:pPr>
+        <w:pStyle w:val="ListParagraph"/>
+        <w:numPr>
+          <w:ilvl w:val="1"/>
+          <w:numId w:val="2"/>
+        </w:numPr>
+      </w:pPr>
+      <w:r>
+        <w:t>Solid arcs</w:t>
+      </w:r>
+    </w:p>
+    <w:p>
+      <w:pPr>
+        <w:pStyle w:val="ListParagraph"/>
+        <w:numPr>
+          <w:ilvl w:val="0"/>
+          <w:numId w:val="2"/>
+        </w:numPr>
+      </w:pPr>
+      <w:r>
+        <w:t>Obstacle det</w:t>
       </w:r>
       <w:bookmarkStart w:id="0" w:name="_GoBack"/>
       <w:bookmarkEnd w:id="0"/>
-    </w:p>
-    <w:p>
-      <w:r>
+      <w:r>
+        <w:t>ection</w:t>
+      </w:r>
+    </w:p>
+    <w:p>
+      <w:pPr>
+        <w:pStyle w:val="ListParagraph"/>
+        <w:numPr>
+          <w:ilvl w:val="1"/>
+          <w:numId w:val="2"/>
+        </w:numPr>
+      </w:pPr>
+      <w:r>
+        <w:t>Barrel detection via color classification</w:t>
+      </w:r>
+    </w:p>
+    <w:p>
+      <w:pPr>
+        <w:pStyle w:val="ListParagraph"/>
+        <w:numPr>
+          <w:ilvl w:val="1"/>
+          <w:numId w:val="2"/>
+        </w:numPr>
+      </w:pPr>
+      <w:r>
+        <w:t>Barrel detection based on template</w:t>
+      </w:r>
+    </w:p>
+    <w:p>
+      <w:pPr>
+        <w:pStyle w:val="ListParagraph"/>
+        <w:numPr>
+          <w:ilvl w:val="1"/>
+          <w:numId w:val="2"/>
+        </w:numPr>
+      </w:pPr>
+      <w:r>
+        <w:t>Arbitrary obstacle detection</w:t>
+      </w:r>
+    </w:p>
+    <w:p>
+      <w:pPr>
+        <w:pStyle w:val="ListParagraph"/>
+        <w:numPr>
+          <w:ilvl w:val="0"/>
+          <w:numId w:val="2"/>
+        </w:numPr>
+      </w:pPr>
+      <w:r>
+        <w:t>Red/blue flag detection based on color</w:t>
+      </w:r>
+    </w:p>
+    <w:p>
+      <w:pPr>
+        <w:pStyle w:val="ListParagraph"/>
+        <w:numPr>
+          <w:ilvl w:val="0"/>
+          <w:numId w:val="2"/>
+        </w:numPr>
+      </w:pPr>
+      <w:r>
+        <w:t>Report data to robot</w:t>
+      </w:r>
+    </w:p>
+    <w:p>
+      <w:pPr>
+        <w:rPr>
+          <w:b/>
+        </w:rPr>
+      </w:pPr>
+      <w:r>
+        <w:rPr>
+          <w:b/>
+        </w:rPr>
+        <w:t>Timeline:</w:t>
+      </w:r>
+    </w:p>
+    <w:p>
+      <w:r>
+        <w:t>For each week, we have allocated space for “overflow,” so any tasks that need refinement can be wrapped up as time allows.</w:t>
+      </w:r>
+    </w:p>
+    <w:p>
+      <w:r>
+        <w:t>Week 7:</w:t>
+      </w:r>
+    </w:p>
+    <w:p>
+      <w:pPr>
+        <w:pStyle w:val="ListParagraph"/>
+        <w:numPr>
+          <w:ilvl w:val="0"/>
+          <w:numId w:val="1"/>
+        </w:numPr>
+      </w:pPr>
+      <w:r>
+        <w:t>Initialize camera acquisition</w:t>
+      </w:r>
+    </w:p>
+    <w:p>
+      <w:pPr>
+        <w:pStyle w:val="ListParagraph"/>
+        <w:numPr>
+          <w:ilvl w:val="1"/>
+          <w:numId w:val="1"/>
+        </w:numPr>
+      </w:pPr>
+      <w:r>
+        <w:t>Make camera device for stereoscopic image acquisition</w:t>
+      </w:r>
+    </w:p>
+    <w:p>
+      <w:pPr>
+        <w:pStyle w:val="ListParagraph"/>
+        <w:numPr>
+          <w:ilvl w:val="0"/>
+          <w:numId w:val="1"/>
+        </w:numPr>
+      </w:pPr>
+      <w:r>
+        <w:t>Image calibration (front view -&gt; top view)</w:t>
+      </w:r>
+    </w:p>
+    <w:p>
+      <w:pPr>
+        <w:pStyle w:val="ListParagraph"/>
+        <w:numPr>
+          <w:ilvl w:val="0"/>
+          <w:numId w:val="1"/>
+        </w:numPr>
+      </w:pPr>
+      <w:r>
+        <w:t>Manual g</w:t>
+      </w:r>
+      <w:r>
+        <w:t>rass filter</w:t>
+      </w:r>
+      <w:r>
+        <w:t xml:space="preserve"> and line detection</w:t>
+      </w:r>
+    </w:p>
+    <w:p>
+      <w:r>
+        <w:t>Week 8:</w:t>
+      </w:r>
+    </w:p>
+    <w:p>
+      <w:pPr>
+        <w:pStyle w:val="ListParagraph"/>
+        <w:numPr>
+          <w:ilvl w:val="0"/>
+          <w:numId w:val="1"/>
+        </w:numPr>
+      </w:pPr>
+      <w:r>
+        <w:t>Grass filter via SVM</w:t>
+      </w:r>
+    </w:p>
+    <w:p>
+      <w:pPr>
+        <w:pStyle w:val="ListParagraph"/>
+        <w:numPr>
+          <w:ilvl w:val="0"/>
+          <w:numId w:val="1"/>
+        </w:numPr>
+      </w:pPr>
+      <w:r>
+        <w:t>Line detection</w:t>
+      </w:r>
+    </w:p>
+    <w:p>
+      <w:pPr>
+        <w:pStyle w:val="ListParagraph"/>
+        <w:numPr>
+          <w:ilvl w:val="1"/>
+          <w:numId w:val="1"/>
+        </w:numPr>
+      </w:pPr>
+      <w:r>
+        <w:t>Identify pixels belonging to white lines via algorithm in “GOLD Report”</w:t>
+      </w:r>
+    </w:p>
+    <w:p>
+      <w:pPr>
+        <w:pStyle w:val="ListParagraph"/>
+        <w:numPr>
+          <w:ilvl w:val="1"/>
+          <w:numId w:val="1"/>
+        </w:numPr>
+      </w:pPr>
+      <w:r>
+        <w:t xml:space="preserve">Find lines via Hough </w:t>
+      </w:r>
+    </w:p>
+    <w:p>
+      <w:pPr>
+        <w:pStyle w:val="ListParagraph"/>
+        <w:numPr>
+          <w:ilvl w:val="0"/>
+          <w:numId w:val="1"/>
+        </w:numPr>
+      </w:pPr>
+      <w:r>
+        <w:t>Identify obstacles</w:t>
+      </w:r>
+    </w:p>
+    <w:p>
+      <w:pPr>
+        <w:pStyle w:val="ListParagraph"/>
+        <w:numPr>
+          <w:ilvl w:val="1"/>
+          <w:numId w:val="1"/>
+        </w:numPr>
+      </w:pPr>
+      <w:r>
+        <w:t>Via color classification</w:t>
+      </w:r>
+    </w:p>
+    <w:p>
+      <w:pPr>
+        <w:pStyle w:val="ListParagraph"/>
+        <w:numPr>
+          <w:ilvl w:val="1"/>
+          <w:numId w:val="1"/>
+        </w:numPr>
+      </w:pPr>
+      <w:r>
+        <w:t>Using pattern/template matching</w:t>
+      </w:r>
+    </w:p>
+    <w:p>
+      <w:pPr>
+        <w:pStyle w:val="ListParagraph"/>
+        <w:numPr>
+          <w:ilvl w:val="1"/>
+          <w:numId w:val="1"/>
+        </w:numPr>
+      </w:pPr>
+      <w:r>
+        <w:t>Using stereoscopic vision to detect spatial location</w:t>
+      </w:r>
+      <w:r>
+        <w:t xml:space="preserve"> for arbitrary obstacles</w:t>
+      </w:r>
+    </w:p>
+    <w:p>
+      <w:pPr>
+        <w:pStyle w:val="ListParagraph"/>
+        <w:numPr>
+          <w:ilvl w:val="0"/>
+          <w:numId w:val="1"/>
+        </w:numPr>
+      </w:pPr>
+      <w:r>
+        <w:t>Overflow</w:t>
+      </w:r>
+    </w:p>
+    <w:p>
+      <w:r>
+        <w:t>Week 9:</w:t>
+      </w:r>
+    </w:p>
+    <w:p>
+      <w:pPr>
+        <w:pStyle w:val="ListParagraph"/>
+        <w:numPr>
+          <w:ilvl w:val="0"/>
+          <w:numId w:val="1"/>
+        </w:numPr>
+      </w:pPr>
+      <w:r>
+        <w:t>Flag detection</w:t>
+      </w:r>
+    </w:p>
+    <w:p>
+      <w:pPr>
+        <w:pStyle w:val="ListParagraph"/>
+        <w:numPr>
+          <w:ilvl w:val="0"/>
+          <w:numId w:val="1"/>
+        </w:numPr>
+      </w:pPr>
+      <w:r>
+        <w:t>Report to robot (occupancy grid)</w:t>
+      </w:r>
+    </w:p>
+    <w:p>
+      <w:pPr>
+        <w:pStyle w:val="ListParagraph"/>
+        <w:numPr>
+          <w:ilvl w:val="0"/>
+          <w:numId w:val="1"/>
+        </w:numPr>
+      </w:pPr>
+      <w:r>
+        <w:t>Overflow</w:t>
+      </w:r>
+    </w:p>
+    <w:p>
+      <w:r>
+        <w:lastRenderedPageBreak/>
         <w:t>Week 10:</w:t>
       </w:r>
     </w:p>
@@ -175,6 +434,9 @@
           <w:ilvl w:val="0"/>
           <w:numId w:val="1"/>
         </w:numPr>
+        <w:rPr>
+          <w:sz w:val="28"/>
+        </w:rPr>
       </w:pPr>
       <w:r>
         <w:t>Overflow week – we present on Monday so any time after that before Friday will be used to clean up and maybe make last-minute refinements</w:t>
@@ -305,8 +567,124 @@
       </w:rPr>
     </w:lvl>
   </w:abstractNum>
+  <w:abstractNum w:abstractNumId="1">
+    <w:nsid w:val="53E00ED2"/>
+    <w:multiLevelType w:val="hybridMultilevel"/>
+    <w:tmpl w:val="756E6DA8"/>
+    <w:lvl w:ilvl="0" w:tplc="0409000F">
+      <w:start w:val="1"/>
+      <w:numFmt w:val="decimal"/>
+      <w:lvlText w:val="%1."/>
+      <w:lvlJc w:val="left"/>
+      <w:pPr>
+        <w:ind w:left="720" w:hanging="360"/>
+      </w:pPr>
+      <w:rPr>
+        <w:rFonts w:hint="default"/>
+      </w:rPr>
+    </w:lvl>
+    <w:lvl w:ilvl="1" w:tplc="04090003">
+      <w:start w:val="1"/>
+      <w:numFmt w:val="bullet"/>
+      <w:lvlText w:val="o"/>
+      <w:lvlJc w:val="left"/>
+      <w:pPr>
+        <w:ind w:left="1440" w:hanging="360"/>
+      </w:pPr>
+      <w:rPr>
+        <w:rFonts w:ascii="Courier New" w:hAnsi="Courier New" w:cs="Courier New" w:hint="default"/>
+      </w:rPr>
+    </w:lvl>
+    <w:lvl w:ilvl="2" w:tplc="04090005" w:tentative="1">
+      <w:start w:val="1"/>
+      <w:numFmt w:val="bullet"/>
+      <w:lvlText w:val=""/>
+      <w:lvlJc w:val="left"/>
+      <w:pPr>
+        <w:ind w:left="2160" w:hanging="360"/>
+      </w:pPr>
+      <w:rPr>
+        <w:rFonts w:ascii="Wingdings" w:hAnsi="Wingdings" w:hint="default"/>
+      </w:rPr>
+    </w:lvl>
+    <w:lvl w:ilvl="3" w:tplc="04090001" w:tentative="1">
+      <w:start w:val="1"/>
+      <w:numFmt w:val="bullet"/>
+      <w:lvlText w:val=""/>
+      <w:lvlJc w:val="left"/>
+      <w:pPr>
+        <w:ind w:left="2880" w:hanging="360"/>
+      </w:pPr>
+      <w:rPr>
+        <w:rFonts w:ascii="Symbol" w:hAnsi="Symbol" w:hint="default"/>
+      </w:rPr>
+    </w:lvl>
+    <w:lvl w:ilvl="4" w:tplc="04090003" w:tentative="1">
+      <w:start w:val="1"/>
+      <w:numFmt w:val="bullet"/>
+      <w:lvlText w:val="o"/>
+      <w:lvlJc w:val="left"/>
+      <w:pPr>
+        <w:ind w:left="3600" w:hanging="360"/>
+      </w:pPr>
+      <w:rPr>
+        <w:rFonts w:ascii="Courier New" w:hAnsi="Courier New" w:cs="Courier New" w:hint="default"/>
+      </w:rPr>
+    </w:lvl>
+    <w:lvl w:ilvl="5" w:tplc="04090005" w:tentative="1">
+      <w:start w:val="1"/>
+      <w:numFmt w:val="bullet"/>
+      <w:lvlText w:val=""/>
+      <w:lvlJc w:val="left"/>
+      <w:pPr>
+        <w:ind w:left="4320" w:hanging="360"/>
+      </w:pPr>
+      <w:rPr>
+        <w:rFonts w:ascii="Wingdings" w:hAnsi="Wingdings" w:hint="default"/>
+      </w:rPr>
+    </w:lvl>
+    <w:lvl w:ilvl="6" w:tplc="04090001" w:tentative="1">
+      <w:start w:val="1"/>
+      <w:numFmt w:val="bullet"/>
+      <w:lvlText w:val=""/>
+      <w:lvlJc w:val="left"/>
+      <w:pPr>
+        <w:ind w:left="5040" w:hanging="360"/>
+      </w:pPr>
+      <w:rPr>
+        <w:rFonts w:ascii="Symbol" w:hAnsi="Symbol" w:hint="default"/>
+      </w:rPr>
+    </w:lvl>
+    <w:lvl w:ilvl="7" w:tplc="04090003" w:tentative="1">
+      <w:start w:val="1"/>
+      <w:numFmt w:val="bullet"/>
+      <w:lvlText w:val="o"/>
+      <w:lvlJc w:val="left"/>
+      <w:pPr>
+        <w:ind w:left="5760" w:hanging="360"/>
+      </w:pPr>
+      <w:rPr>
+        <w:rFonts w:ascii="Courier New" w:hAnsi="Courier New" w:cs="Courier New" w:hint="default"/>
+      </w:rPr>
+    </w:lvl>
+    <w:lvl w:ilvl="8" w:tplc="04090005" w:tentative="1">
+      <w:start w:val="1"/>
+      <w:numFmt w:val="bullet"/>
+      <w:lvlText w:val=""/>
+      <w:lvlJc w:val="left"/>
+      <w:pPr>
+        <w:ind w:left="6480" w:hanging="360"/>
+      </w:pPr>
+      <w:rPr>
+        <w:rFonts w:ascii="Wingdings" w:hAnsi="Wingdings" w:hint="default"/>
+      </w:rPr>
+    </w:lvl>
+  </w:abstractNum>
   <w:num w:numId="1">
     <w:abstractNumId w:val="0"/>
+  </w:num>
+  <w:num w:numId="2">
+    <w:abstractNumId w:val="1"/>
   </w:num>
 </w:numbering>
 </file>

</xml_diff>

<commit_message>
updated plan to reflect progress
</commit_message>
<xml_diff>
--- a/Plan.docx
+++ b/Plan.docx
@@ -4,15 +4,7 @@
   <w:body>
     <w:p>
       <w:r>
-        <w:t xml:space="preserve">For this project, we have five overall goals we hope to reach. They are listed below in prioritized order. For each of the first three goals, we have listed, in order of level of difficulty, the </w:t>
-      </w:r>
-      <w:proofErr w:type="spellStart"/>
-      <w:r>
-        <w:t>subgoals</w:t>
-      </w:r>
-      <w:proofErr w:type="spellEnd"/>
-      <w:r>
-        <w:t xml:space="preserve"> we hope to achieve as part of the overall task, again in prioritized order.</w:t>
+        <w:t>For this project, we have five overall goals we hope to reach. They are listed below in prioritized order. For each of the first three goals, we have listed, in order of level of difficulty, the subgoals we hope to achieve as part of the overall task, again in prioritized order.</w:t>
       </w:r>
     </w:p>
     <w:p>
@@ -119,12 +111,7 @@
         </w:numPr>
       </w:pPr>
       <w:r>
-        <w:t>Obstacle det</w:t>
-      </w:r>
-      <w:bookmarkStart w:id="0" w:name="_GoBack"/>
-      <w:bookmarkEnd w:id="0"/>
-      <w:r>
-        <w:t>ection</w:t>
+        <w:t>Obstacle detection</w:t>
       </w:r>
     </w:p>
     <w:p>
@@ -238,6 +225,55 @@
       <w:pPr>
         <w:pStyle w:val="ListParagraph"/>
         <w:numPr>
+          <w:ilvl w:val="1"/>
+          <w:numId w:val="1"/>
+        </w:numPr>
+      </w:pPr>
+      <w:r>
+        <w:t>Create LabView image acquisition program</w:t>
+      </w:r>
+    </w:p>
+    <w:p>
+      <w:pPr>
+        <w:pStyle w:val="ListParagraph"/>
+        <w:numPr>
+          <w:ilvl w:val="0"/>
+          <w:numId w:val="1"/>
+        </w:numPr>
+      </w:pPr>
+      <w:r>
+        <w:t>Manual g</w:t>
+      </w:r>
+      <w:r>
+        <w:t>rass filter</w:t>
+      </w:r>
+      <w:r>
+        <w:t xml:space="preserve"> and line detection</w:t>
+      </w:r>
+    </w:p>
+    <w:p>
+      <w:pPr>
+        <w:pStyle w:val="ListParagraph"/>
+        <w:numPr>
+          <w:ilvl w:val="0"/>
+          <w:numId w:val="1"/>
+        </w:numPr>
+      </w:pPr>
+      <w:r>
+        <w:t>Project planning</w:t>
+      </w:r>
+      <w:bookmarkStart w:id="0" w:name="_GoBack"/>
+      <w:bookmarkEnd w:id="0"/>
+    </w:p>
+    <w:p>
+      <w:r>
+        <w:t>Week 8:</w:t>
+      </w:r>
+    </w:p>
+    <w:p>
+      <w:pPr>
+        <w:pStyle w:val="ListParagraph"/>
+        <w:numPr>
           <w:ilvl w:val="0"/>
           <w:numId w:val="1"/>
         </w:numPr>
@@ -255,29 +291,6 @@
         </w:numPr>
       </w:pPr>
       <w:r>
-        <w:t>Manual g</w:t>
-      </w:r>
-      <w:r>
-        <w:t>rass filter</w:t>
-      </w:r>
-      <w:r>
-        <w:t xml:space="preserve"> and line detection</w:t>
-      </w:r>
-    </w:p>
-    <w:p>
-      <w:r>
-        <w:t>Week 8:</w:t>
-      </w:r>
-    </w:p>
-    <w:p>
-      <w:pPr>
-        <w:pStyle w:val="ListParagraph"/>
-        <w:numPr>
-          <w:ilvl w:val="0"/>
-          <w:numId w:val="1"/>
-        </w:numPr>
-      </w:pPr>
-      <w:r>
         <w:t>Grass filter via SVM</w:t>
       </w:r>
     </w:p>
@@ -406,6 +419,7 @@
         </w:numPr>
       </w:pPr>
       <w:r>
+        <w:lastRenderedPageBreak/>
         <w:t>Report to robot (occupancy grid)</w:t>
       </w:r>
     </w:p>
@@ -423,7 +437,6 @@
     </w:p>
     <w:p>
       <w:r>
-        <w:lastRenderedPageBreak/>
         <w:t>Week 10:</w:t>
       </w:r>
     </w:p>

</xml_diff>